<commit_message>
presentation with animated plots
</commit_message>
<xml_diff>
--- a/reports-output/02_internal_report.docx
+++ b/reports-output/02_internal_report.docx
@@ -4,7 +4,7 @@
   <w:body>
     <w:p>
       <w:pPr>
-        <w:pStyle w:val="Nzev"/>
+        <w:pStyle w:val="Title"/>
       </w:pPr>
       <w:r>
         <w:t xml:space="preserve">Vnitřní</w:t>
@@ -30,7 +30,7 @@
     </w:p>
     <w:p>
       <w:pPr>
-        <w:pStyle w:val="Podnadpis"/>
+        <w:pStyle w:val="Subtitle"/>
       </w:pPr>
       <w:r>
         <w:t xml:space="preserve">základní</w:t>
@@ -123,7 +123,7 @@
       <w:hyperlink r:id="rId20">
         <w:r>
           <w:rPr>
-            <w:rStyle w:val="Hypertextovodkaz"/>
+            <w:rStyle w:val="Hyperlink"/>
           </w:rPr>
           <w:t xml:space="preserve">mazak@scholaempirica.org</w:t>
         </w:r>
@@ -131,16 +131,16 @@
     </w:p>
     <w:p>
       <w:pPr>
-        <w:pStyle w:val="Datum"/>
+        <w:pStyle w:val="Date"/>
       </w:pPr>
       <w:r>
-        <w:t xml:space="preserve">06.</w:t>
+        <w:t xml:space="preserve">01.</w:t>
       </w:r>
       <w:r>
         <w:t xml:space="preserve"> </w:t>
       </w:r>
       <w:r>
-        <w:t xml:space="preserve">červen</w:t>
+        <w:t xml:space="preserve">červenec</w:t>
       </w:r>
       <w:r>
         <w:t xml:space="preserve"> </w:t>
@@ -10252,7 +10252,7 @@
     </w:tbl>
     <w:p>
       <w:pPr>
-        <w:pStyle w:val="Zkladntext"/>
+        <w:pStyle w:val="BodyText"/>
       </w:pPr>
       <w:r>
         <w:drawing>
@@ -10264,7 +10264,7 @@
               <a:graphicData uri="http://schemas.openxmlformats.org/drawingml/2006/picture">
                 <pic:pic>
                   <pic:nvPicPr>
-                    <pic:cNvPr descr="figures/unnamed-chunk-22-1.png" id="0" name="Picture"/>
+                    <pic:cNvPr descr="figures/unnamed-chunk-11-1.png" id="0" name="Picture"/>
                     <pic:cNvPicPr>
                       <a:picLocks noChangeArrowheads="1" noChangeAspect="1"/>
                     </pic:cNvPicPr>
@@ -10306,7 +10306,7 @@
               <a:graphicData uri="http://schemas.openxmlformats.org/drawingml/2006/picture">
                 <pic:pic>
                   <pic:nvPicPr>
-                    <pic:cNvPr descr="figures/unnamed-chunk-22-2.png" id="0" name="Picture"/>
+                    <pic:cNvPr descr="figures/unnamed-chunk-11-2.png" id="0" name="Picture"/>
                     <pic:cNvPicPr>
                       <a:picLocks noChangeArrowheads="1" noChangeAspect="1"/>
                     </pic:cNvPicPr>
@@ -10351,7 +10351,7 @@
               <a:graphicData uri="http://schemas.openxmlformats.org/drawingml/2006/picture">
                 <pic:pic>
                   <pic:nvPicPr>
-                    <pic:cNvPr descr="figures/unnamed-chunk-23-1.png" id="0" name="Picture"/>
+                    <pic:cNvPr descr="figures/unnamed-chunk-12-1.png" id="0" name="Picture"/>
                     <pic:cNvPicPr>
                       <a:picLocks noChangeArrowheads="1" noChangeAspect="1"/>
                     </pic:cNvPicPr>
@@ -10393,7 +10393,7 @@
               <a:graphicData uri="http://schemas.openxmlformats.org/drawingml/2006/picture">
                 <pic:pic>
                   <pic:nvPicPr>
-                    <pic:cNvPr descr="figures/unnamed-chunk-23-2.png" id="0" name="Picture"/>
+                    <pic:cNvPr descr="figures/unnamed-chunk-12-2.png" id="0" name="Picture"/>
                     <pic:cNvPicPr>
                       <a:picLocks noChangeArrowheads="1" noChangeAspect="1"/>
                     </pic:cNvPicPr>
@@ -10435,7 +10435,7 @@
               <a:graphicData uri="http://schemas.openxmlformats.org/drawingml/2006/picture">
                 <pic:pic>
                   <pic:nvPicPr>
-                    <pic:cNvPr descr="figures/unnamed-chunk-23-3.png" id="0" name="Picture"/>
+                    <pic:cNvPr descr="figures/unnamed-chunk-12-3.png" id="0" name="Picture"/>
                     <pic:cNvPicPr>
                       <a:picLocks noChangeArrowheads="1" noChangeAspect="1"/>
                     </pic:cNvPicPr>
@@ -10477,7 +10477,7 @@
               <a:graphicData uri="http://schemas.openxmlformats.org/drawingml/2006/picture">
                 <pic:pic>
                   <pic:nvPicPr>
-                    <pic:cNvPr descr="figures/unnamed-chunk-23-4.png" id="0" name="Picture"/>
+                    <pic:cNvPr descr="figures/unnamed-chunk-12-4.png" id="0" name="Picture"/>
                     <pic:cNvPicPr>
                       <a:picLocks noChangeArrowheads="1" noChangeAspect="1"/>
                     </pic:cNvPicPr>
@@ -10519,7 +10519,7 @@
               <a:graphicData uri="http://schemas.openxmlformats.org/drawingml/2006/picture">
                 <pic:pic>
                   <pic:nvPicPr>
-                    <pic:cNvPr descr="figures/unnamed-chunk-23-5.png" id="0" name="Picture"/>
+                    <pic:cNvPr descr="figures/unnamed-chunk-12-5.png" id="0" name="Picture"/>
                     <pic:cNvPicPr>
                       <a:picLocks noChangeArrowheads="1" noChangeAspect="1"/>
                     </pic:cNvPicPr>
@@ -10561,7 +10561,7 @@
               <a:graphicData uri="http://schemas.openxmlformats.org/drawingml/2006/picture">
                 <pic:pic>
                   <pic:nvPicPr>
-                    <pic:cNvPr descr="figures/unnamed-chunk-23-6.png" id="0" name="Picture"/>
+                    <pic:cNvPr descr="figures/unnamed-chunk-12-6.png" id="0" name="Picture"/>
                     <pic:cNvPicPr>
                       <a:picLocks noChangeArrowheads="1" noChangeAspect="1"/>
                     </pic:cNvPicPr>
@@ -10596,7 +10596,7 @@
     </w:p>
     <w:p>
       <w:pPr>
-        <w:pStyle w:val="Zkladntext"/>
+        <w:pStyle w:val="BodyText"/>
       </w:pPr>
       <w:r>
         <w:drawing>
@@ -10608,7 +10608,7 @@
               <a:graphicData uri="http://schemas.openxmlformats.org/drawingml/2006/picture">
                 <pic:pic>
                   <pic:nvPicPr>
-                    <pic:cNvPr descr="figures/unnamed-chunk-24-1.png" id="0" name="Picture"/>
+                    <pic:cNvPr descr="figures/unnamed-chunk-13-1.png" id="0" name="Picture"/>
                     <pic:cNvPicPr>
                       <a:picLocks noChangeArrowheads="1" noChangeAspect="1"/>
                     </pic:cNvPicPr>
@@ -10643,7 +10643,7 @@
     </w:p>
     <w:p>
       <w:pPr>
-        <w:pStyle w:val="Zkladntext"/>
+        <w:pStyle w:val="BodyText"/>
       </w:pPr>
       <w:r>
         <w:drawing>
@@ -10655,7 +10655,7 @@
               <a:graphicData uri="http://schemas.openxmlformats.org/drawingml/2006/picture">
                 <pic:pic>
                   <pic:nvPicPr>
-                    <pic:cNvPr descr="figures/unnamed-chunk-25-1.png" id="0" name="Picture"/>
+                    <pic:cNvPr descr="figures/unnamed-chunk-14-1.png" id="0" name="Picture"/>
                     <pic:cNvPicPr>
                       <a:picLocks noChangeArrowheads="1" noChangeAspect="1"/>
                     </pic:cNvPicPr>
@@ -10690,7 +10690,7 @@
     </w:p>
     <w:p>
       <w:pPr>
-        <w:pStyle w:val="Zkladntext"/>
+        <w:pStyle w:val="BodyText"/>
       </w:pPr>
       <w:r>
         <w:drawing>
@@ -10702,7 +10702,7 @@
               <a:graphicData uri="http://schemas.openxmlformats.org/drawingml/2006/picture">
                 <pic:pic>
                   <pic:nvPicPr>
-                    <pic:cNvPr descr="figures/unnamed-chunk-26-1.png" id="0" name="Picture"/>
+                    <pic:cNvPr descr="figures/unnamed-chunk-15-1.png" id="0" name="Picture"/>
                     <pic:cNvPicPr>
                       <a:picLocks noChangeArrowheads="1" noChangeAspect="1"/>
                     </pic:cNvPicPr>
@@ -10737,7 +10737,7 @@
     </w:p>
     <w:p>
       <w:pPr>
-        <w:pStyle w:val="Zkladntext"/>
+        <w:pStyle w:val="BodyText"/>
       </w:pPr>
       <w:r>
         <w:drawing>
@@ -10749,7 +10749,7 @@
               <a:graphicData uri="http://schemas.openxmlformats.org/drawingml/2006/picture">
                 <pic:pic>
                   <pic:nvPicPr>
-                    <pic:cNvPr descr="figures/unnamed-chunk-27-1.png" id="0" name="Picture"/>
+                    <pic:cNvPr descr="figures/unnamed-chunk-16-1.png" id="0" name="Picture"/>
                     <pic:cNvPicPr>
                       <a:picLocks noChangeArrowheads="1" noChangeAspect="1"/>
                     </pic:cNvPicPr>
@@ -10784,7 +10784,7 @@
     </w:p>
     <w:p>
       <w:pPr>
-        <w:pStyle w:val="Zkladntext"/>
+        <w:pStyle w:val="BodyText"/>
       </w:pPr>
       <w:r>
         <w:drawing>
@@ -10796,7 +10796,7 @@
               <a:graphicData uri="http://schemas.openxmlformats.org/drawingml/2006/picture">
                 <pic:pic>
                   <pic:nvPicPr>
-                    <pic:cNvPr descr="figures/unnamed-chunk-27-2.png" id="0" name="Picture"/>
+                    <pic:cNvPr descr="figures/unnamed-chunk-16-2.png" id="0" name="Picture"/>
                     <pic:cNvPicPr>
                       <a:picLocks noChangeArrowheads="1" noChangeAspect="1"/>
                     </pic:cNvPicPr>
@@ -10831,7 +10831,7 @@
     </w:p>
     <w:p>
       <w:pPr>
-        <w:pStyle w:val="Zkladntext"/>
+        <w:pStyle w:val="BodyText"/>
       </w:pPr>
       <w:r>
         <w:drawing>
@@ -10843,7 +10843,7 @@
               <a:graphicData uri="http://schemas.openxmlformats.org/drawingml/2006/picture">
                 <pic:pic>
                   <pic:nvPicPr>
-                    <pic:cNvPr descr="figures/unnamed-chunk-27-3.png" id="0" name="Picture"/>
+                    <pic:cNvPr descr="figures/unnamed-chunk-16-3.png" id="0" name="Picture"/>
                     <pic:cNvPicPr>
                       <a:picLocks noChangeArrowheads="1" noChangeAspect="1"/>
                     </pic:cNvPicPr>
@@ -10878,7 +10878,7 @@
     </w:p>
     <w:p>
       <w:pPr>
-        <w:pStyle w:val="Zkladntext"/>
+        <w:pStyle w:val="BodyText"/>
       </w:pPr>
       <w:r>
         <w:drawing>
@@ -10890,7 +10890,7 @@
               <a:graphicData uri="http://schemas.openxmlformats.org/drawingml/2006/picture">
                 <pic:pic>
                   <pic:nvPicPr>
-                    <pic:cNvPr descr="figures/unnamed-chunk-27-4.png" id="0" name="Picture"/>
+                    <pic:cNvPr descr="figures/unnamed-chunk-16-4.png" id="0" name="Picture"/>
                     <pic:cNvPicPr>
                       <a:picLocks noChangeArrowheads="1" noChangeAspect="1"/>
                     </pic:cNvPicPr>
@@ -10925,7 +10925,7 @@
     </w:p>
     <w:p>
       <w:pPr>
-        <w:pStyle w:val="Zkladntext"/>
+        <w:pStyle w:val="BodyText"/>
       </w:pPr>
       <w:r>
         <w:drawing>
@@ -10937,7 +10937,7 @@
               <a:graphicData uri="http://schemas.openxmlformats.org/drawingml/2006/picture">
                 <pic:pic>
                   <pic:nvPicPr>
-                    <pic:cNvPr descr="figures/unnamed-chunk-27-5.png" id="0" name="Picture"/>
+                    <pic:cNvPr descr="figures/unnamed-chunk-16-5.png" id="0" name="Picture"/>
                     <pic:cNvPicPr>
                       <a:picLocks noChangeArrowheads="1" noChangeAspect="1"/>
                     </pic:cNvPicPr>
@@ -10972,7 +10972,7 @@
     </w:p>
     <w:p>
       <w:pPr>
-        <w:pStyle w:val="Zkladntext"/>
+        <w:pStyle w:val="BodyText"/>
       </w:pPr>
       <w:r>
         <w:drawing>
@@ -10984,7 +10984,7 @@
               <a:graphicData uri="http://schemas.openxmlformats.org/drawingml/2006/picture">
                 <pic:pic>
                   <pic:nvPicPr>
-                    <pic:cNvPr descr="figures/unnamed-chunk-28-1.png" id="0" name="Picture"/>
+                    <pic:cNvPr descr="figures/unnamed-chunk-17-1.png" id="0" name="Picture"/>
                     <pic:cNvPicPr>
                       <a:picLocks noChangeArrowheads="1" noChangeAspect="1"/>
                     </pic:cNvPicPr>
@@ -11019,7 +11019,7 @@
     </w:p>
     <w:p>
       <w:pPr>
-        <w:pStyle w:val="Zkladntext"/>
+        <w:pStyle w:val="BodyText"/>
       </w:pPr>
       <w:r>
         <w:drawing>
@@ -11031,7 +11031,7 @@
               <a:graphicData uri="http://schemas.openxmlformats.org/drawingml/2006/picture">
                 <pic:pic>
                   <pic:nvPicPr>
-                    <pic:cNvPr descr="figures/unnamed-chunk-28-2.png" id="0" name="Picture"/>
+                    <pic:cNvPr descr="figures/unnamed-chunk-17-2.png" id="0" name="Picture"/>
                     <pic:cNvPicPr>
                       <a:picLocks noChangeArrowheads="1" noChangeAspect="1"/>
                     </pic:cNvPicPr>
@@ -11066,7 +11066,7 @@
     </w:p>
     <w:p>
       <w:pPr>
-        <w:pStyle w:val="Zkladntext"/>
+        <w:pStyle w:val="BodyText"/>
       </w:pPr>
       <w:r>
         <w:drawing>
@@ -11078,7 +11078,7 @@
               <a:graphicData uri="http://schemas.openxmlformats.org/drawingml/2006/picture">
                 <pic:pic>
                   <pic:nvPicPr>
-                    <pic:cNvPr descr="figures/unnamed-chunk-28-3.png" id="0" name="Picture"/>
+                    <pic:cNvPr descr="figures/unnamed-chunk-17-3.png" id="0" name="Picture"/>
                     <pic:cNvPicPr>
                       <a:picLocks noChangeArrowheads="1" noChangeAspect="1"/>
                     </pic:cNvPicPr>
@@ -11113,7 +11113,7 @@
     </w:p>
     <w:p>
       <w:pPr>
-        <w:pStyle w:val="Zkladntext"/>
+        <w:pStyle w:val="BodyText"/>
       </w:pPr>
       <w:r>
         <w:drawing>
@@ -11125,7 +11125,7 @@
               <a:graphicData uri="http://schemas.openxmlformats.org/drawingml/2006/picture">
                 <pic:pic>
                   <pic:nvPicPr>
-                    <pic:cNvPr descr="figures/unnamed-chunk-28-4.png" id="0" name="Picture"/>
+                    <pic:cNvPr descr="figures/unnamed-chunk-17-4.png" id="0" name="Picture"/>
                     <pic:cNvPicPr>
                       <a:picLocks noChangeArrowheads="1" noChangeAspect="1"/>
                     </pic:cNvPicPr>
@@ -11160,7 +11160,7 @@
     </w:p>
     <w:p>
       <w:pPr>
-        <w:pStyle w:val="Zkladntext"/>
+        <w:pStyle w:val="BodyText"/>
       </w:pPr>
       <w:r>
         <w:drawing>
@@ -11172,7 +11172,7 @@
               <a:graphicData uri="http://schemas.openxmlformats.org/drawingml/2006/picture">
                 <pic:pic>
                   <pic:nvPicPr>
-                    <pic:cNvPr descr="figures/unnamed-chunk-28-5.png" id="0" name="Picture"/>
+                    <pic:cNvPr descr="figures/unnamed-chunk-17-5.png" id="0" name="Picture"/>
                     <pic:cNvPicPr>
                       <a:picLocks noChangeArrowheads="1" noChangeAspect="1"/>
                     </pic:cNvPicPr>
@@ -11207,7 +11207,7 @@
     </w:p>
     <w:p>
       <w:pPr>
-        <w:pStyle w:val="Zkladntext"/>
+        <w:pStyle w:val="BodyText"/>
       </w:pPr>
       <w:r>
         <w:drawing>
@@ -11219,7 +11219,7 @@
               <a:graphicData uri="http://schemas.openxmlformats.org/drawingml/2006/picture">
                 <pic:pic>
                   <pic:nvPicPr>
-                    <pic:cNvPr descr="figures/unnamed-chunk-28-6.png" id="0" name="Picture"/>
+                    <pic:cNvPr descr="figures/unnamed-chunk-17-6.png" id="0" name="Picture"/>
                     <pic:cNvPicPr>
                       <a:picLocks noChangeArrowheads="1" noChangeAspect="1"/>
                     </pic:cNvPicPr>
@@ -11254,7 +11254,7 @@
     </w:p>
     <w:p>
       <w:pPr>
-        <w:pStyle w:val="Zkladntext"/>
+        <w:pStyle w:val="BodyText"/>
       </w:pPr>
       <w:r>
         <w:drawing>
@@ -11266,7 +11266,7 @@
               <a:graphicData uri="http://schemas.openxmlformats.org/drawingml/2006/picture">
                 <pic:pic>
                   <pic:nvPicPr>
-                    <pic:cNvPr descr="figures/unnamed-chunk-28-7.png" id="0" name="Picture"/>
+                    <pic:cNvPr descr="figures/unnamed-chunk-17-7.png" id="0" name="Picture"/>
                     <pic:cNvPicPr>
                       <a:picLocks noChangeArrowheads="1" noChangeAspect="1"/>
                     </pic:cNvPicPr>
@@ -11301,7 +11301,7 @@
     </w:p>
     <w:p>
       <w:pPr>
-        <w:pStyle w:val="Zkladntext"/>
+        <w:pStyle w:val="BodyText"/>
       </w:pPr>
       <w:r>
         <w:drawing>
@@ -11313,7 +11313,7 @@
               <a:graphicData uri="http://schemas.openxmlformats.org/drawingml/2006/picture">
                 <pic:pic>
                   <pic:nvPicPr>
-                    <pic:cNvPr descr="figures/unnamed-chunk-28-8.png" id="0" name="Picture"/>
+                    <pic:cNvPr descr="figures/unnamed-chunk-17-8.png" id="0" name="Picture"/>
                     <pic:cNvPicPr>
                       <a:picLocks noChangeArrowheads="1" noChangeAspect="1"/>
                     </pic:cNvPicPr>
@@ -11348,7 +11348,7 @@
     </w:p>
     <w:p>
       <w:pPr>
-        <w:pStyle w:val="Zkladntext"/>
+        <w:pStyle w:val="BodyText"/>
       </w:pPr>
       <w:r>
         <w:drawing>
@@ -11360,7 +11360,7 @@
               <a:graphicData uri="http://schemas.openxmlformats.org/drawingml/2006/picture">
                 <pic:pic>
                   <pic:nvPicPr>
-                    <pic:cNvPr descr="figures/unnamed-chunk-28-9.png" id="0" name="Picture"/>
+                    <pic:cNvPr descr="figures/unnamed-chunk-17-9.png" id="0" name="Picture"/>
                     <pic:cNvPicPr>
                       <a:picLocks noChangeArrowheads="1" noChangeAspect="1"/>
                     </pic:cNvPicPr>
@@ -11395,7 +11395,7 @@
     </w:p>
     <w:p>
       <w:pPr>
-        <w:pStyle w:val="Zkladntext"/>
+        <w:pStyle w:val="BodyText"/>
       </w:pPr>
       <w:r>
         <w:drawing>
@@ -11407,7 +11407,7 @@
               <a:graphicData uri="http://schemas.openxmlformats.org/drawingml/2006/picture">
                 <pic:pic>
                   <pic:nvPicPr>
-                    <pic:cNvPr descr="figures/unnamed-chunk-28-10.png" id="0" name="Picture"/>
+                    <pic:cNvPr descr="figures/unnamed-chunk-17-10.png" id="0" name="Picture"/>
                     <pic:cNvPicPr>
                       <a:picLocks noChangeArrowheads="1" noChangeAspect="1"/>
                     </pic:cNvPicPr>
@@ -11480,7 +11480,7 @@
 <w:hdr xmlns:wpc="http://schemas.microsoft.com/office/word/2010/wordprocessingCanvas" xmlns:cx="http://schemas.microsoft.com/office/drawing/2014/chartex" xmlns:cx1="http://schemas.microsoft.com/office/drawing/2015/9/8/chartex" xmlns:cx2="http://schemas.microsoft.com/office/drawing/2015/10/21/chartex" xmlns:cx3="http://schemas.microsoft.com/office/drawing/2016/5/9/chartex" xmlns:cx4="http://schemas.microsoft.com/office/drawing/2016/5/10/chartex" xmlns:cx5="http://schemas.microsoft.com/office/drawing/2016/5/11/chartex" xmlns:cx6="http://schemas.microsoft.com/office/drawing/2016/5/12/chartex" xmlns:cx7="http://schemas.microsoft.com/office/drawing/2016/5/13/chartex" xmlns:cx8="http://schemas.microsoft.com/office/drawing/2016/5/14/chartex" xmlns:mc="http://schemas.openxmlformats.org/markup-compatibility/2006" xmlns:aink="http://schemas.microsoft.com/office/drawing/2016/ink" xmlns:am3d="http://schemas.microsoft.com/office/drawing/2017/model3d" xmlns:o="urn:schemas-microsoft-com:office:office" xmlns:r="http://schemas.openxmlformats.org/officeDocument/2006/relationships" xmlns:m="http://schemas.openxmlformats.org/officeDocument/2006/math" xmlns:v="urn:schemas-microsoft-com:vml" xmlns:wp14="http://schemas.microsoft.com/office/word/2010/wordprocessingDrawing" xmlns:wp="http://schemas.openxmlformats.org/drawingml/2006/wordprocessingDrawing" xmlns:w10="urn:schemas-microsoft-com:office:word" xmlns:w="http://schemas.openxmlformats.org/wordprocessingml/2006/main" xmlns:w14="http://schemas.microsoft.com/office/word/2010/wordml" xmlns:w15="http://schemas.microsoft.com/office/word/2012/wordml" xmlns:w16cex="http://schemas.microsoft.com/office/word/2018/wordml/cex" xmlns:w16cid="http://schemas.microsoft.com/office/word/2016/wordml/cid" xmlns:w16="http://schemas.microsoft.com/office/word/2018/wordml" xmlns:w16se="http://schemas.microsoft.com/office/word/2015/wordml/symex" xmlns:wpg="http://schemas.microsoft.com/office/word/2010/wordprocessingGroup" xmlns:wpi="http://schemas.microsoft.com/office/word/2010/wordprocessingInk" xmlns:wne="http://schemas.microsoft.com/office/word/2006/wordml" xmlns:wps="http://schemas.microsoft.com/office/word/2010/wordprocessingShape" mc:Ignorable="w14 w15 w16se w16cid w16 w16cex wp14">
   <w:p>
     <w:pPr>
-      <w:pStyle w:val="Zhlav"/>
+      <w:pStyle w:val="Header"/>
       <w:tabs>
         <w:tab w:val="right" w:pos="9064"/>
       </w:tabs>
@@ -11494,7 +11494,7 @@
 <w:hdr xmlns:wpc="http://schemas.microsoft.com/office/word/2010/wordprocessingCanvas" xmlns:cx="http://schemas.microsoft.com/office/drawing/2014/chartex" xmlns:cx1="http://schemas.microsoft.com/office/drawing/2015/9/8/chartex" xmlns:cx2="http://schemas.microsoft.com/office/drawing/2015/10/21/chartex" xmlns:cx3="http://schemas.microsoft.com/office/drawing/2016/5/9/chartex" xmlns:cx4="http://schemas.microsoft.com/office/drawing/2016/5/10/chartex" xmlns:cx5="http://schemas.microsoft.com/office/drawing/2016/5/11/chartex" xmlns:cx6="http://schemas.microsoft.com/office/drawing/2016/5/12/chartex" xmlns:cx7="http://schemas.microsoft.com/office/drawing/2016/5/13/chartex" xmlns:cx8="http://schemas.microsoft.com/office/drawing/2016/5/14/chartex" xmlns:mc="http://schemas.openxmlformats.org/markup-compatibility/2006" xmlns:aink="http://schemas.microsoft.com/office/drawing/2016/ink" xmlns:am3d="http://schemas.microsoft.com/office/drawing/2017/model3d" xmlns:o="urn:schemas-microsoft-com:office:office" xmlns:r="http://schemas.openxmlformats.org/officeDocument/2006/relationships" xmlns:m="http://schemas.openxmlformats.org/officeDocument/2006/math" xmlns:v="urn:schemas-microsoft-com:vml" xmlns:wp14="http://schemas.microsoft.com/office/word/2010/wordprocessingDrawing" xmlns:wp="http://schemas.openxmlformats.org/drawingml/2006/wordprocessingDrawing" xmlns:w10="urn:schemas-microsoft-com:office:word" xmlns:w="http://schemas.openxmlformats.org/wordprocessingml/2006/main" xmlns:w14="http://schemas.microsoft.com/office/word/2010/wordml" xmlns:w15="http://schemas.microsoft.com/office/word/2012/wordml" xmlns:w16cex="http://schemas.microsoft.com/office/word/2018/wordml/cex" xmlns:w16cid="http://schemas.microsoft.com/office/word/2016/wordml/cid" xmlns:w16="http://schemas.microsoft.com/office/word/2018/wordml" xmlns:w16se="http://schemas.microsoft.com/office/word/2015/wordml/symex" xmlns:wpg="http://schemas.microsoft.com/office/word/2010/wordprocessingGroup" xmlns:wpi="http://schemas.microsoft.com/office/word/2010/wordprocessingInk" xmlns:wne="http://schemas.microsoft.com/office/word/2006/wordml" xmlns:wps="http://schemas.microsoft.com/office/word/2010/wordprocessingShape" mc:Ignorable="w14 w15 w16se w16cid w16 w16cex wp14">
   <w:p>
     <w:pPr>
-      <w:pStyle w:val="Zhlav"/>
+      <w:pStyle w:val="Header"/>
       <w:tabs>
         <w:tab w:val="right" w:pos="9064"/>
       </w:tabs>
@@ -11585,7 +11585,7 @@
   <w:abstractNum w:abstractNumId="0" w15:restartNumberingAfterBreak="0">
     <w:nsid w:val="FFFFFF7C"/>
     <w:multiLevelType w:val="singleLevel"/>
-    <w:tmpl w:val="EDB6FAEA"/>
+    <w:tmpl w:val="C23614E6"/>
     <w:lvl w:ilvl="0">
       <w:start w:val="1"/>
       <w:numFmt w:val="decimal"/>
@@ -11602,7 +11602,7 @@
   <w:abstractNum w:abstractNumId="1" w15:restartNumberingAfterBreak="0">
     <w:nsid w:val="FFFFFF7D"/>
     <w:multiLevelType w:val="singleLevel"/>
-    <w:tmpl w:val="39282438"/>
+    <w:tmpl w:val="1D14FA12"/>
     <w:lvl w:ilvl="0">
       <w:start w:val="1"/>
       <w:numFmt w:val="decimal"/>
@@ -11619,7 +11619,7 @@
   <w:abstractNum w:abstractNumId="2" w15:restartNumberingAfterBreak="0">
     <w:nsid w:val="FFFFFF7E"/>
     <w:multiLevelType w:val="singleLevel"/>
-    <w:tmpl w:val="98B012F2"/>
+    <w:tmpl w:val="0C2C6184"/>
     <w:lvl w:ilvl="0">
       <w:start w:val="1"/>
       <w:numFmt w:val="decimal"/>
@@ -11636,7 +11636,7 @@
   <w:abstractNum w:abstractNumId="3" w15:restartNumberingAfterBreak="0">
     <w:nsid w:val="FFFFFF7F"/>
     <w:multiLevelType w:val="singleLevel"/>
-    <w:tmpl w:val="577A3534"/>
+    <w:tmpl w:val="61BE504C"/>
     <w:lvl w:ilvl="0">
       <w:start w:val="1"/>
       <w:numFmt w:val="decimal"/>
@@ -11653,7 +11653,7 @@
   <w:abstractNum w:abstractNumId="4" w15:restartNumberingAfterBreak="0">
     <w:nsid w:val="FFFFFF80"/>
     <w:multiLevelType w:val="singleLevel"/>
-    <w:tmpl w:val="94389AB0"/>
+    <w:tmpl w:val="052484F2"/>
     <w:lvl w:ilvl="0">
       <w:start w:val="1"/>
       <w:numFmt w:val="bullet"/>
@@ -11673,7 +11673,7 @@
   <w:abstractNum w:abstractNumId="5" w15:restartNumberingAfterBreak="0">
     <w:nsid w:val="FFFFFF81"/>
     <w:multiLevelType w:val="singleLevel"/>
-    <w:tmpl w:val="F7643BE0"/>
+    <w:tmpl w:val="B82622DE"/>
     <w:lvl w:ilvl="0">
       <w:start w:val="1"/>
       <w:numFmt w:val="bullet"/>
@@ -11693,7 +11693,7 @@
   <w:abstractNum w:abstractNumId="6" w15:restartNumberingAfterBreak="0">
     <w:nsid w:val="FFFFFF82"/>
     <w:multiLevelType w:val="singleLevel"/>
-    <w:tmpl w:val="3E98E258"/>
+    <w:tmpl w:val="1868D324"/>
     <w:lvl w:ilvl="0">
       <w:start w:val="1"/>
       <w:numFmt w:val="bullet"/>
@@ -11713,7 +11713,7 @@
   <w:abstractNum w:abstractNumId="7" w15:restartNumberingAfterBreak="0">
     <w:nsid w:val="FFFFFF83"/>
     <w:multiLevelType w:val="singleLevel"/>
-    <w:tmpl w:val="FB5CB1EC"/>
+    <w:tmpl w:val="8BDCDBA6"/>
     <w:lvl w:ilvl="0">
       <w:start w:val="1"/>
       <w:numFmt w:val="bullet"/>
@@ -11733,7 +11733,7 @@
   <w:abstractNum w:abstractNumId="8" w15:restartNumberingAfterBreak="0">
     <w:nsid w:val="FFFFFF88"/>
     <w:multiLevelType w:val="singleLevel"/>
-    <w:tmpl w:val="A75ACE8C"/>
+    <w:tmpl w:val="C4FCA394"/>
     <w:lvl w:ilvl="0">
       <w:start w:val="1"/>
       <w:numFmt w:val="decimal"/>
@@ -11750,7 +11750,7 @@
   <w:abstractNum w:abstractNumId="9" w15:restartNumberingAfterBreak="0">
     <w:nsid w:val="FFFFFF89"/>
     <w:multiLevelType w:val="singleLevel"/>
-    <w:tmpl w:val="9CAC1B7E"/>
+    <w:tmpl w:val="27FC4FA2"/>
     <w:lvl w:ilvl="0">
       <w:start w:val="1"/>
       <w:numFmt w:val="bullet"/>
@@ -12368,7 +12368,7 @@
     <w:lsdException w:name="Unresolved Mention" w:semiHidden="1" w:uiPriority="99" w:unhideWhenUsed="1"/>
     <w:lsdException w:name="Smart Link" w:semiHidden="1" w:uiPriority="99" w:unhideWhenUsed="1"/>
   </w:latentStyles>
-  <w:style w:type="paragraph" w:default="1" w:styleId="Normln">
+  <w:style w:type="paragraph" w:default="1" w:styleId="Normal">
     <w:name w:val="Normal"/>
     <w:qFormat/>
     <w:rsid w:val="009920EE"/>
@@ -12377,10 +12377,10 @@
       <w:lang w:val="cs-CZ"/>
     </w:rPr>
   </w:style>
-  <w:style w:type="paragraph" w:styleId="Nadpis1">
+  <w:style w:type="paragraph" w:styleId="Heading1">
     <w:name w:val="heading 1"/>
-    <w:basedOn w:val="Normln"/>
-    <w:next w:val="Zkladntext"/>
+    <w:basedOn w:val="Normal"/>
+    <w:next w:val="BodyText"/>
     <w:uiPriority w:val="9"/>
     <w:qFormat/>
     <w:rsid w:val="00EE7B60"/>
@@ -12399,10 +12399,10 @@
       <w:szCs w:val="32"/>
     </w:rPr>
   </w:style>
-  <w:style w:type="paragraph" w:styleId="Nadpis2">
+  <w:style w:type="paragraph" w:styleId="Heading2">
     <w:name w:val="heading 2"/>
-    <w:basedOn w:val="Normln"/>
-    <w:next w:val="Zkladntext"/>
+    <w:basedOn w:val="Normal"/>
+    <w:next w:val="BodyText"/>
     <w:uiPriority w:val="9"/>
     <w:unhideWhenUsed/>
     <w:qFormat/>
@@ -12422,10 +12422,10 @@
       <w:szCs w:val="32"/>
     </w:rPr>
   </w:style>
-  <w:style w:type="paragraph" w:styleId="Nadpis3">
+  <w:style w:type="paragraph" w:styleId="Heading3">
     <w:name w:val="heading 3"/>
-    <w:basedOn w:val="Normln"/>
-    <w:next w:val="Zkladntext"/>
+    <w:basedOn w:val="Normal"/>
+    <w:next w:val="BodyText"/>
     <w:uiPriority w:val="9"/>
     <w:unhideWhenUsed/>
     <w:qFormat/>
@@ -12445,10 +12445,10 @@
       <w:szCs w:val="28"/>
     </w:rPr>
   </w:style>
-  <w:style w:type="paragraph" w:styleId="Nadpis4">
+  <w:style w:type="paragraph" w:styleId="Heading4">
     <w:name w:val="heading 4"/>
-    <w:basedOn w:val="Normln"/>
-    <w:next w:val="Zkladntext"/>
+    <w:basedOn w:val="Normal"/>
+    <w:next w:val="BodyText"/>
     <w:uiPriority w:val="9"/>
     <w:unhideWhenUsed/>
     <w:qFormat/>
@@ -12466,10 +12466,10 @@
       <w:color w:val="000000" w:themeColor="text1"/>
     </w:rPr>
   </w:style>
-  <w:style w:type="paragraph" w:styleId="Nadpis5">
+  <w:style w:type="paragraph" w:styleId="Heading5">
     <w:name w:val="heading 5"/>
-    <w:basedOn w:val="Normln"/>
-    <w:next w:val="Zkladntext"/>
+    <w:basedOn w:val="Normal"/>
+    <w:next w:val="BodyText"/>
     <w:uiPriority w:val="9"/>
     <w:unhideWhenUsed/>
     <w:qFormat/>
@@ -12486,10 +12486,10 @@
       <w:color w:val="4F81BD" w:themeColor="accent1"/>
     </w:rPr>
   </w:style>
-  <w:style w:type="paragraph" w:styleId="Nadpis6">
+  <w:style w:type="paragraph" w:styleId="Heading6">
     <w:name w:val="heading 6"/>
-    <w:basedOn w:val="Normln"/>
-    <w:next w:val="Zkladntext"/>
+    <w:basedOn w:val="Normal"/>
+    <w:next w:val="BodyText"/>
     <w:uiPriority w:val="9"/>
     <w:unhideWhenUsed/>
     <w:qFormat/>
@@ -12504,10 +12504,10 @@
       <w:color w:val="4F81BD" w:themeColor="accent1"/>
     </w:rPr>
   </w:style>
-  <w:style w:type="paragraph" w:styleId="Nadpis7">
+  <w:style w:type="paragraph" w:styleId="Heading7">
     <w:name w:val="heading 7"/>
-    <w:basedOn w:val="Normln"/>
-    <w:next w:val="Zkladntext"/>
+    <w:basedOn w:val="Normal"/>
+    <w:next w:val="BodyText"/>
     <w:uiPriority w:val="9"/>
     <w:unhideWhenUsed/>
     <w:qFormat/>
@@ -12522,10 +12522,10 @@
       <w:color w:val="4F81BD" w:themeColor="accent1"/>
     </w:rPr>
   </w:style>
-  <w:style w:type="paragraph" w:styleId="Nadpis8">
+  <w:style w:type="paragraph" w:styleId="Heading8">
     <w:name w:val="heading 8"/>
-    <w:basedOn w:val="Normln"/>
-    <w:next w:val="Zkladntext"/>
+    <w:basedOn w:val="Normal"/>
+    <w:next w:val="BodyText"/>
     <w:uiPriority w:val="9"/>
     <w:unhideWhenUsed/>
     <w:qFormat/>
@@ -12540,10 +12540,10 @@
       <w:color w:val="4F81BD" w:themeColor="accent1"/>
     </w:rPr>
   </w:style>
-  <w:style w:type="paragraph" w:styleId="Nadpis9">
+  <w:style w:type="paragraph" w:styleId="Heading9">
     <w:name w:val="heading 9"/>
-    <w:basedOn w:val="Normln"/>
-    <w:next w:val="Zkladntext"/>
+    <w:basedOn w:val="Normal"/>
+    <w:next w:val="BodyText"/>
     <w:uiPriority w:val="9"/>
     <w:unhideWhenUsed/>
     <w:qFormat/>
@@ -12558,13 +12558,13 @@
       <w:color w:val="4F81BD" w:themeColor="accent1"/>
     </w:rPr>
   </w:style>
-  <w:style w:type="character" w:default="1" w:styleId="Standardnpsmoodstavce">
+  <w:style w:type="character" w:default="1" w:styleId="DefaultParagraphFont">
     <w:name w:val="Default Paragraph Font"/>
     <w:uiPriority w:val="1"/>
     <w:semiHidden/>
     <w:unhideWhenUsed/>
   </w:style>
-  <w:style w:type="table" w:default="1" w:styleId="Normlntabulka">
+  <w:style w:type="table" w:default="1" w:styleId="TableNormal">
     <w:name w:val="Normal Table"/>
     <w:uiPriority w:val="99"/>
     <w:semiHidden/>
@@ -12579,16 +12579,16 @@
       </w:tblCellMar>
     </w:tblPr>
   </w:style>
-  <w:style w:type="numbering" w:default="1" w:styleId="Bezseznamu">
+  <w:style w:type="numbering" w:default="1" w:styleId="NoList">
     <w:name w:val="No List"/>
     <w:uiPriority w:val="99"/>
     <w:semiHidden/>
     <w:unhideWhenUsed/>
   </w:style>
-  <w:style w:type="paragraph" w:styleId="Zkladntext">
+  <w:style w:type="paragraph" w:styleId="BodyText">
     <w:name w:val="Body Text"/>
-    <w:basedOn w:val="Normln"/>
-    <w:link w:val="ZkladntextChar"/>
+    <w:basedOn w:val="Normal"/>
+    <w:link w:val="BodyTextChar"/>
     <w:qFormat/>
     <w:rsid w:val="009920EE"/>
     <w:pPr>
@@ -12600,22 +12600,22 @@
   </w:style>
   <w:style w:type="paragraph" w:customStyle="1" w:styleId="FirstParagraph">
     <w:name w:val="First Paragraph"/>
-    <w:basedOn w:val="Zkladntext"/>
-    <w:next w:val="Zkladntext"/>
+    <w:basedOn w:val="BodyText"/>
+    <w:next w:val="BodyText"/>
     <w:qFormat/>
   </w:style>
   <w:style w:type="paragraph" w:customStyle="1" w:styleId="Compact">
     <w:name w:val="Compact"/>
-    <w:basedOn w:val="Zkladntext"/>
+    <w:basedOn w:val="BodyText"/>
     <w:qFormat/>
     <w:pPr>
       <w:spacing w:before="36" w:after="36"/>
     </w:pPr>
   </w:style>
-  <w:style w:type="paragraph" w:styleId="Nzev">
+  <w:style w:type="paragraph" w:styleId="Title">
     <w:name w:val="Title"/>
-    <w:basedOn w:val="Normln"/>
-    <w:next w:val="Zkladntext"/>
+    <w:basedOn w:val="Normal"/>
+    <w:next w:val="BodyText"/>
     <w:qFormat/>
     <w:rsid w:val="009E71FC"/>
     <w:pPr>
@@ -12632,10 +12632,10 @@
       <w:szCs w:val="36"/>
     </w:rPr>
   </w:style>
-  <w:style w:type="paragraph" w:styleId="Podnadpis">
+  <w:style w:type="paragraph" w:styleId="Subtitle">
     <w:name w:val="Subtitle"/>
-    <w:basedOn w:val="Nzev"/>
-    <w:next w:val="Zkladntext"/>
+    <w:basedOn w:val="Title"/>
+    <w:next w:val="BodyText"/>
     <w:qFormat/>
     <w:pPr>
       <w:spacing w:before="240"/>
@@ -12647,7 +12647,7 @@
   </w:style>
   <w:style w:type="paragraph" w:customStyle="1" w:styleId="Author">
     <w:name w:val="Author"/>
-    <w:next w:val="Zkladntext"/>
+    <w:next w:val="BodyText"/>
     <w:qFormat/>
     <w:rsid w:val="009920EE"/>
     <w:pPr>
@@ -12661,9 +12661,9 @@
       <w:lang w:val="cs-CZ"/>
     </w:rPr>
   </w:style>
-  <w:style w:type="paragraph" w:styleId="Datum">
+  <w:style w:type="paragraph" w:styleId="Date">
     <w:name w:val="Date"/>
-    <w:next w:val="Zkladntext"/>
+    <w:next w:val="BodyText"/>
     <w:qFormat/>
     <w:rsid w:val="009920EE"/>
     <w:pPr>
@@ -12678,8 +12678,8 @@
   </w:style>
   <w:style w:type="paragraph" w:customStyle="1" w:styleId="Abstract">
     <w:name w:val="Abstract"/>
-    <w:basedOn w:val="Normln"/>
-    <w:next w:val="Zkladntext"/>
+    <w:basedOn w:val="Normal"/>
+    <w:next w:val="BodyText"/>
     <w:qFormat/>
     <w:pPr>
       <w:keepNext/>
@@ -12691,15 +12691,15 @@
       <w:szCs w:val="20"/>
     </w:rPr>
   </w:style>
-  <w:style w:type="paragraph" w:styleId="Bibliografie">
+  <w:style w:type="paragraph" w:styleId="Bibliography">
     <w:name w:val="Bibliography"/>
-    <w:basedOn w:val="Normln"/>
+    <w:basedOn w:val="Normal"/>
     <w:qFormat/>
   </w:style>
-  <w:style w:type="paragraph" w:styleId="Textvbloku">
+  <w:style w:type="paragraph" w:styleId="BlockText">
     <w:name w:val="Block Text"/>
-    <w:basedOn w:val="Zkladntext"/>
-    <w:next w:val="Zkladntext"/>
+    <w:basedOn w:val="BodyText"/>
+    <w:next w:val="BodyText"/>
     <w:uiPriority w:val="9"/>
     <w:unhideWhenUsed/>
     <w:qFormat/>
@@ -12713,9 +12713,9 @@
       <w:szCs w:val="20"/>
     </w:rPr>
   </w:style>
-  <w:style w:type="paragraph" w:styleId="Textpoznpodarou">
+  <w:style w:type="paragraph" w:styleId="FootnoteText">
     <w:name w:val="footnote text"/>
-    <w:basedOn w:val="Normln"/>
+    <w:basedOn w:val="Normal"/>
     <w:uiPriority w:val="9"/>
     <w:unhideWhenUsed/>
     <w:qFormat/>
@@ -12741,7 +12741,7 @@
   </w:style>
   <w:style w:type="paragraph" w:customStyle="1" w:styleId="DefinitionTerm">
     <w:name w:val="Definition Term"/>
-    <w:basedOn w:val="Normln"/>
+    <w:basedOn w:val="Normal"/>
     <w:next w:val="Definition"/>
     <w:pPr>
       <w:keepNext/>
@@ -12754,16 +12754,15 @@
   </w:style>
   <w:style w:type="paragraph" w:customStyle="1" w:styleId="Definition">
     <w:name w:val="Definition"/>
-    <w:basedOn w:val="Normln"/>
+    <w:basedOn w:val="Normal"/>
   </w:style>
-  <w:style w:type="paragraph" w:styleId="Titulek">
+  <w:style w:type="paragraph" w:styleId="Caption">
     <w:name w:val="caption"/>
-    <w:basedOn w:val="Normln"/>
-    <w:link w:val="TitulekChar"/>
-    <w:rsid w:val="004C346D"/>
+    <w:basedOn w:val="Normal"/>
+    <w:link w:val="CaptionChar"/>
+    <w:rsid w:val="007F584C"/>
     <w:pPr>
       <w:spacing w:after="120"/>
-      <w:jc w:val="right"/>
     </w:pPr>
     <w:rPr>
       <w:i/>
@@ -12772,20 +12771,18 @@
   </w:style>
   <w:style w:type="paragraph" w:customStyle="1" w:styleId="TableCaption">
     <w:name w:val="Table Caption"/>
-    <w:basedOn w:val="Titulek"/>
-    <w:rsid w:val="004C346D"/>
+    <w:basedOn w:val="Caption"/>
     <w:pPr>
       <w:keepNext/>
-      <w:jc w:val="center"/>
     </w:pPr>
   </w:style>
   <w:style w:type="paragraph" w:customStyle="1" w:styleId="ImageCaption">
     <w:name w:val="Image Caption"/>
-    <w:basedOn w:val="Titulek"/>
+    <w:basedOn w:val="Caption"/>
   </w:style>
   <w:style w:type="paragraph" w:customStyle="1" w:styleId="Figure">
     <w:name w:val="Figure"/>
-    <w:basedOn w:val="Normln"/>
+    <w:basedOn w:val="Normal"/>
   </w:style>
   <w:style w:type="paragraph" w:customStyle="1" w:styleId="CaptionedFigure">
     <w:name w:val="Captioned Figure"/>
@@ -12796,57 +12793,53 @@
       <w:spacing w:after="0"/>
     </w:pPr>
   </w:style>
-  <w:style w:type="character" w:customStyle="1" w:styleId="TitulekChar">
-    <w:name w:val="Titulek Char"/>
-    <w:basedOn w:val="Standardnpsmoodstavce"/>
-    <w:link w:val="Titulek"/>
-    <w:rsid w:val="004C346D"/>
+  <w:style w:type="character" w:customStyle="1" w:styleId="CaptionChar">
+    <w:name w:val="Caption Char"/>
+    <w:basedOn w:val="DefaultParagraphFont"/>
+    <w:link w:val="Caption"/>
+    <w:rsid w:val="007F584C"/>
     <w:rPr>
       <w:rFonts w:ascii="Arial" w:hAnsi="Arial"/>
       <w:i/>
       <w:sz w:val="20"/>
-      <w:lang w:val="cs-CZ"/>
     </w:rPr>
   </w:style>
   <w:style w:type="character" w:customStyle="1" w:styleId="VerbatimChar">
     <w:name w:val="Verbatim Char"/>
-    <w:basedOn w:val="TitulekChar"/>
+    <w:basedOn w:val="CaptionChar"/>
     <w:link w:val="SourceCode"/>
     <w:rPr>
       <w:rFonts w:ascii="Consolas" w:hAnsi="Consolas"/>
       <w:i/>
       <w:sz w:val="22"/>
-      <w:lang w:val="cs-CZ"/>
     </w:rPr>
   </w:style>
-  <w:style w:type="character" w:styleId="Znakapoznpodarou">
+  <w:style w:type="character" w:styleId="FootnoteReference">
     <w:name w:val="footnote reference"/>
-    <w:basedOn w:val="TitulekChar"/>
+    <w:basedOn w:val="CaptionChar"/>
     <w:rsid w:val="00602960"/>
     <w:rPr>
       <w:rFonts w:ascii="Arial" w:hAnsi="Arial"/>
       <w:i w:val="0"/>
       <w:sz w:val="20"/>
       <w:vertAlign w:val="superscript"/>
-      <w:lang w:val="cs-CZ"/>
     </w:rPr>
   </w:style>
-  <w:style w:type="character" w:styleId="Hypertextovodkaz">
+  <w:style w:type="character" w:styleId="Hyperlink">
     <w:name w:val="Hyperlink"/>
-    <w:basedOn w:val="TitulekChar"/>
+    <w:basedOn w:val="CaptionChar"/>
     <w:rsid w:val="00AC7BE0"/>
     <w:rPr>
       <w:rFonts w:ascii="Arial" w:hAnsi="Arial"/>
       <w:i w:val="0"/>
       <w:color w:val="000000" w:themeColor="text1"/>
       <w:sz w:val="20"/>
-      <w:lang w:val="cs-CZ"/>
     </w:rPr>
   </w:style>
-  <w:style w:type="paragraph" w:styleId="Nadpisobsahu">
+  <w:style w:type="paragraph" w:styleId="TOCHeading">
     <w:name w:val="TOC Heading"/>
-    <w:basedOn w:val="Nadpis1"/>
-    <w:next w:val="Zkladntext"/>
+    <w:basedOn w:val="Heading1"/>
+    <w:next w:val="BodyText"/>
     <w:uiPriority w:val="39"/>
     <w:unhideWhenUsed/>
     <w:qFormat/>
@@ -12862,7 +12855,7 @@
   </w:style>
   <w:style w:type="paragraph" w:customStyle="1" w:styleId="SourceCode">
     <w:name w:val="Source Code"/>
-    <w:basedOn w:val="Normln"/>
+    <w:basedOn w:val="Normal"/>
     <w:link w:val="VerbatimChar"/>
     <w:pPr>
       <w:shd w:val="clear" w:color="auto" w:fill="F8F8F8"/>
@@ -12879,7 +12872,6 @@
       <w:color w:val="204A87"/>
       <w:sz w:val="22"/>
       <w:shd w:val="clear" w:color="auto" w:fill="F8F8F8"/>
-      <w:lang w:val="cs-CZ"/>
     </w:rPr>
   </w:style>
   <w:style w:type="character" w:customStyle="1" w:styleId="DataTypeTok">
@@ -12891,7 +12883,6 @@
       <w:color w:val="204A87"/>
       <w:sz w:val="22"/>
       <w:shd w:val="clear" w:color="auto" w:fill="F8F8F8"/>
-      <w:lang w:val="cs-CZ"/>
     </w:rPr>
   </w:style>
   <w:style w:type="character" w:customStyle="1" w:styleId="DecValTok">
@@ -12903,7 +12894,6 @@
       <w:color w:val="0000CF"/>
       <w:sz w:val="22"/>
       <w:shd w:val="clear" w:color="auto" w:fill="F8F8F8"/>
-      <w:lang w:val="cs-CZ"/>
     </w:rPr>
   </w:style>
   <w:style w:type="character" w:customStyle="1" w:styleId="BaseNTok">
@@ -12915,7 +12905,6 @@
       <w:color w:val="0000CF"/>
       <w:sz w:val="22"/>
       <w:shd w:val="clear" w:color="auto" w:fill="F8F8F8"/>
-      <w:lang w:val="cs-CZ"/>
     </w:rPr>
   </w:style>
   <w:style w:type="character" w:customStyle="1" w:styleId="FloatTok">
@@ -12927,7 +12916,6 @@
       <w:color w:val="0000CF"/>
       <w:sz w:val="22"/>
       <w:shd w:val="clear" w:color="auto" w:fill="F8F8F8"/>
-      <w:lang w:val="cs-CZ"/>
     </w:rPr>
   </w:style>
   <w:style w:type="character" w:customStyle="1" w:styleId="ConstantTok">
@@ -12939,7 +12927,6 @@
       <w:color w:val="000000"/>
       <w:sz w:val="22"/>
       <w:shd w:val="clear" w:color="auto" w:fill="F8F8F8"/>
-      <w:lang w:val="cs-CZ"/>
     </w:rPr>
   </w:style>
   <w:style w:type="character" w:customStyle="1" w:styleId="CharTok">
@@ -12951,7 +12938,6 @@
       <w:color w:val="4E9A06"/>
       <w:sz w:val="22"/>
       <w:shd w:val="clear" w:color="auto" w:fill="F8F8F8"/>
-      <w:lang w:val="cs-CZ"/>
     </w:rPr>
   </w:style>
   <w:style w:type="character" w:customStyle="1" w:styleId="SpecialCharTok">
@@ -12963,7 +12949,6 @@
       <w:color w:val="000000"/>
       <w:sz w:val="22"/>
       <w:shd w:val="clear" w:color="auto" w:fill="F8F8F8"/>
-      <w:lang w:val="cs-CZ"/>
     </w:rPr>
   </w:style>
   <w:style w:type="character" w:customStyle="1" w:styleId="StringTok">
@@ -12975,7 +12960,6 @@
       <w:color w:val="4E9A06"/>
       <w:sz w:val="22"/>
       <w:shd w:val="clear" w:color="auto" w:fill="F8F8F8"/>
-      <w:lang w:val="cs-CZ"/>
     </w:rPr>
   </w:style>
   <w:style w:type="character" w:customStyle="1" w:styleId="VerbatimStringTok">
@@ -12987,7 +12971,6 @@
       <w:color w:val="4E9A06"/>
       <w:sz w:val="22"/>
       <w:shd w:val="clear" w:color="auto" w:fill="F8F8F8"/>
-      <w:lang w:val="cs-CZ"/>
     </w:rPr>
   </w:style>
   <w:style w:type="character" w:customStyle="1" w:styleId="SpecialStringTok">
@@ -12999,7 +12982,6 @@
       <w:color w:val="4E9A06"/>
       <w:sz w:val="22"/>
       <w:shd w:val="clear" w:color="auto" w:fill="F8F8F8"/>
-      <w:lang w:val="cs-CZ"/>
     </w:rPr>
   </w:style>
   <w:style w:type="character" w:customStyle="1" w:styleId="ImportTok">
@@ -13010,7 +12992,6 @@
       <w:i/>
       <w:sz w:val="22"/>
       <w:shd w:val="clear" w:color="auto" w:fill="F8F8F8"/>
-      <w:lang w:val="cs-CZ"/>
     </w:rPr>
   </w:style>
   <w:style w:type="character" w:customStyle="1" w:styleId="CommentTok">
@@ -13022,7 +13003,6 @@
       <w:color w:val="8F5902"/>
       <w:sz w:val="22"/>
       <w:shd w:val="clear" w:color="auto" w:fill="F8F8F8"/>
-      <w:lang w:val="cs-CZ"/>
     </w:rPr>
   </w:style>
   <w:style w:type="character" w:customStyle="1" w:styleId="DocumentationTok">
@@ -13035,7 +13015,6 @@
       <w:color w:val="8F5902"/>
       <w:sz w:val="22"/>
       <w:shd w:val="clear" w:color="auto" w:fill="F8F8F8"/>
-      <w:lang w:val="cs-CZ"/>
     </w:rPr>
   </w:style>
   <w:style w:type="character" w:customStyle="1" w:styleId="AnnotationTok">
@@ -13048,7 +13027,6 @@
       <w:color w:val="8F5902"/>
       <w:sz w:val="22"/>
       <w:shd w:val="clear" w:color="auto" w:fill="F8F8F8"/>
-      <w:lang w:val="cs-CZ"/>
     </w:rPr>
   </w:style>
   <w:style w:type="character" w:customStyle="1" w:styleId="CommentVarTok">
@@ -13061,7 +13039,6 @@
       <w:color w:val="8F5902"/>
       <w:sz w:val="22"/>
       <w:shd w:val="clear" w:color="auto" w:fill="F8F8F8"/>
-      <w:lang w:val="cs-CZ"/>
     </w:rPr>
   </w:style>
   <w:style w:type="character" w:customStyle="1" w:styleId="OtherTok">
@@ -13073,7 +13050,6 @@
       <w:color w:val="8F5902"/>
       <w:sz w:val="22"/>
       <w:shd w:val="clear" w:color="auto" w:fill="F8F8F8"/>
-      <w:lang w:val="cs-CZ"/>
     </w:rPr>
   </w:style>
   <w:style w:type="character" w:customStyle="1" w:styleId="FunctionTok">
@@ -13085,7 +13061,6 @@
       <w:color w:val="000000"/>
       <w:sz w:val="22"/>
       <w:shd w:val="clear" w:color="auto" w:fill="F8F8F8"/>
-      <w:lang w:val="cs-CZ"/>
     </w:rPr>
   </w:style>
   <w:style w:type="character" w:customStyle="1" w:styleId="VariableTok">
@@ -13097,7 +13072,6 @@
       <w:color w:val="000000"/>
       <w:sz w:val="22"/>
       <w:shd w:val="clear" w:color="auto" w:fill="F8F8F8"/>
-      <w:lang w:val="cs-CZ"/>
     </w:rPr>
   </w:style>
   <w:style w:type="character" w:customStyle="1" w:styleId="ControlFlowTok">
@@ -13110,7 +13084,6 @@
       <w:color w:val="204A87"/>
       <w:sz w:val="22"/>
       <w:shd w:val="clear" w:color="auto" w:fill="F8F8F8"/>
-      <w:lang w:val="cs-CZ"/>
     </w:rPr>
   </w:style>
   <w:style w:type="character" w:customStyle="1" w:styleId="OperatorTok">
@@ -13123,7 +13096,6 @@
       <w:color w:val="CE5C00"/>
       <w:sz w:val="22"/>
       <w:shd w:val="clear" w:color="auto" w:fill="F8F8F8"/>
-      <w:lang w:val="cs-CZ"/>
     </w:rPr>
   </w:style>
   <w:style w:type="character" w:customStyle="1" w:styleId="BuiltInTok">
@@ -13134,7 +13106,6 @@
       <w:i/>
       <w:sz w:val="22"/>
       <w:shd w:val="clear" w:color="auto" w:fill="F8F8F8"/>
-      <w:lang w:val="cs-CZ"/>
     </w:rPr>
   </w:style>
   <w:style w:type="character" w:customStyle="1" w:styleId="ExtensionTok">
@@ -13145,7 +13116,6 @@
       <w:i/>
       <w:sz w:val="22"/>
       <w:shd w:val="clear" w:color="auto" w:fill="F8F8F8"/>
-      <w:lang w:val="cs-CZ"/>
     </w:rPr>
   </w:style>
   <w:style w:type="character" w:customStyle="1" w:styleId="PreprocessorTok">
@@ -13157,7 +13127,6 @@
       <w:color w:val="8F5902"/>
       <w:sz w:val="22"/>
       <w:shd w:val="clear" w:color="auto" w:fill="F8F8F8"/>
-      <w:lang w:val="cs-CZ"/>
     </w:rPr>
   </w:style>
   <w:style w:type="character" w:customStyle="1" w:styleId="AttributeTok">
@@ -13169,7 +13138,6 @@
       <w:color w:val="C4A000"/>
       <w:sz w:val="22"/>
       <w:shd w:val="clear" w:color="auto" w:fill="F8F8F8"/>
-      <w:lang w:val="cs-CZ"/>
     </w:rPr>
   </w:style>
   <w:style w:type="character" w:customStyle="1" w:styleId="RegionMarkerTok">
@@ -13180,7 +13148,6 @@
       <w:i/>
       <w:sz w:val="22"/>
       <w:shd w:val="clear" w:color="auto" w:fill="F8F8F8"/>
-      <w:lang w:val="cs-CZ"/>
     </w:rPr>
   </w:style>
   <w:style w:type="character" w:customStyle="1" w:styleId="InformationTok">
@@ -13193,7 +13160,6 @@
       <w:color w:val="8F5902"/>
       <w:sz w:val="22"/>
       <w:shd w:val="clear" w:color="auto" w:fill="F8F8F8"/>
-      <w:lang w:val="cs-CZ"/>
     </w:rPr>
   </w:style>
   <w:style w:type="character" w:customStyle="1" w:styleId="WarningTok">
@@ -13206,7 +13172,6 @@
       <w:color w:val="8F5902"/>
       <w:sz w:val="22"/>
       <w:shd w:val="clear" w:color="auto" w:fill="F8F8F8"/>
-      <w:lang w:val="cs-CZ"/>
     </w:rPr>
   </w:style>
   <w:style w:type="character" w:customStyle="1" w:styleId="AlertTok">
@@ -13218,7 +13183,6 @@
       <w:color w:val="EF2929"/>
       <w:sz w:val="22"/>
       <w:shd w:val="clear" w:color="auto" w:fill="F8F8F8"/>
-      <w:lang w:val="cs-CZ"/>
     </w:rPr>
   </w:style>
   <w:style w:type="character" w:customStyle="1" w:styleId="ErrorTok">
@@ -13231,7 +13195,6 @@
       <w:color w:val="A40000"/>
       <w:sz w:val="22"/>
       <w:shd w:val="clear" w:color="auto" w:fill="F8F8F8"/>
-      <w:lang w:val="cs-CZ"/>
     </w:rPr>
   </w:style>
   <w:style w:type="character" w:customStyle="1" w:styleId="NormalTok">
@@ -13242,13 +13205,12 @@
       <w:i/>
       <w:sz w:val="22"/>
       <w:shd w:val="clear" w:color="auto" w:fill="F8F8F8"/>
-      <w:lang w:val="cs-CZ"/>
     </w:rPr>
   </w:style>
-  <w:style w:type="paragraph" w:styleId="Textbubliny">
+  <w:style w:type="paragraph" w:styleId="BalloonText">
     <w:name w:val="Balloon Text"/>
-    <w:basedOn w:val="Normln"/>
-    <w:link w:val="TextbublinyChar"/>
+    <w:basedOn w:val="Normal"/>
+    <w:link w:val="BalloonTextChar"/>
     <w:semiHidden/>
     <w:unhideWhenUsed/>
     <w:rsid w:val="0074481B"/>
@@ -13261,10 +13223,10 @@
       <w:szCs w:val="18"/>
     </w:rPr>
   </w:style>
-  <w:style w:type="character" w:customStyle="1" w:styleId="ZkladntextChar">
-    <w:name w:val="Základní text Char"/>
-    <w:basedOn w:val="Standardnpsmoodstavce"/>
-    <w:link w:val="Zkladntext"/>
+  <w:style w:type="character" w:customStyle="1" w:styleId="BodyTextChar">
+    <w:name w:val="Body Text Char"/>
+    <w:basedOn w:val="DefaultParagraphFont"/>
+    <w:link w:val="BodyText"/>
     <w:rsid w:val="009920EE"/>
     <w:rPr>
       <w:rFonts w:ascii="Arial" w:hAnsi="Arial"/>
@@ -13272,10 +13234,10 @@
       <w:lang w:val="cs-CZ"/>
     </w:rPr>
   </w:style>
-  <w:style w:type="character" w:customStyle="1" w:styleId="TextbublinyChar">
-    <w:name w:val="Text bubliny Char"/>
-    <w:basedOn w:val="Standardnpsmoodstavce"/>
-    <w:link w:val="Textbubliny"/>
+  <w:style w:type="character" w:customStyle="1" w:styleId="BalloonTextChar">
+    <w:name w:val="Balloon Text Char"/>
+    <w:basedOn w:val="DefaultParagraphFont"/>
+    <w:link w:val="BalloonText"/>
     <w:semiHidden/>
     <w:rsid w:val="0074481B"/>
     <w:rPr>
@@ -13284,10 +13246,10 @@
       <w:szCs w:val="18"/>
     </w:rPr>
   </w:style>
-  <w:style w:type="paragraph" w:styleId="Zhlav">
+  <w:style w:type="paragraph" w:styleId="Header">
     <w:name w:val="header"/>
-    <w:basedOn w:val="Normln"/>
-    <w:link w:val="ZhlavChar"/>
+    <w:basedOn w:val="Normal"/>
+    <w:link w:val="HeaderChar"/>
     <w:unhideWhenUsed/>
     <w:rsid w:val="00892AC1"/>
     <w:pPr>
@@ -13298,19 +13260,19 @@
       <w:spacing w:after="0"/>
     </w:pPr>
   </w:style>
-  <w:style w:type="character" w:customStyle="1" w:styleId="ZhlavChar">
-    <w:name w:val="Záhlaví Char"/>
-    <w:basedOn w:val="Standardnpsmoodstavce"/>
-    <w:link w:val="Zhlav"/>
+  <w:style w:type="character" w:customStyle="1" w:styleId="HeaderChar">
+    <w:name w:val="Header Char"/>
+    <w:basedOn w:val="DefaultParagraphFont"/>
+    <w:link w:val="Header"/>
     <w:rsid w:val="00892AC1"/>
     <w:rPr>
       <w:rFonts w:ascii="Arial" w:hAnsi="Arial"/>
     </w:rPr>
   </w:style>
-  <w:style w:type="paragraph" w:styleId="Zpat">
+  <w:style w:type="paragraph" w:styleId="Footer">
     <w:name w:val="footer"/>
-    <w:basedOn w:val="Normln"/>
-    <w:link w:val="ZpatChar"/>
+    <w:basedOn w:val="Normal"/>
+    <w:link w:val="FooterChar"/>
     <w:unhideWhenUsed/>
     <w:rsid w:val="00892AC1"/>
     <w:pPr>
@@ -13321,10 +13283,10 @@
       <w:spacing w:after="0"/>
     </w:pPr>
   </w:style>
-  <w:style w:type="character" w:customStyle="1" w:styleId="ZpatChar">
-    <w:name w:val="Zápatí Char"/>
-    <w:basedOn w:val="Standardnpsmoodstavce"/>
-    <w:link w:val="Zpat"/>
+  <w:style w:type="character" w:customStyle="1" w:styleId="FooterChar">
+    <w:name w:val="Footer Char"/>
+    <w:basedOn w:val="DefaultParagraphFont"/>
+    <w:link w:val="Footer"/>
     <w:rsid w:val="00892AC1"/>
     <w:rPr>
       <w:rFonts w:ascii="Arial" w:hAnsi="Arial"/>

</xml_diff>